<commit_message>
Changed the class diagram
</commit_message>
<xml_diff>
--- a/Physics-C++/documents/EthanDawkins_PfG_CPP_Doc.docx
+++ b/Physics-C++/documents/EthanDawkins_PfG_CPP_Doc.docx
@@ -1176,10 +1176,10 @@
           <w:noProof/>
         </w:rPr>
         <w:drawing>
-          <wp:inline distT="0" distB="0" distL="0" distR="0" wp14:anchorId="3963AF71" wp14:editId="45264B6E">
+          <wp:inline distT="0" distB="0" distL="0" distR="0" wp14:anchorId="533E80FE" wp14:editId="3B54286B">
             <wp:extent cx="5731510" cy="8409940"/>
             <wp:effectExtent l="0" t="0" r="2540" b="0"/>
-            <wp:docPr id="2" name="Picture 2" descr="Graphical user interface&#10;&#10;Description automatically generated with low confidence"/>
+            <wp:docPr id="4" name="Picture 4"/>
             <wp:cNvGraphicFramePr>
               <a:graphicFrameLocks xmlns:a="http://schemas.openxmlformats.org/drawingml/2006/main" noChangeAspect="1"/>
             </wp:cNvGraphicFramePr>
@@ -1187,7 +1187,7 @@
               <a:graphicData uri="http://schemas.openxmlformats.org/drawingml/2006/picture">
                 <pic:pic xmlns:pic="http://schemas.openxmlformats.org/drawingml/2006/picture">
                   <pic:nvPicPr>
-                    <pic:cNvPr id="2" name="Picture 2" descr="Graphical user interface&#10;&#10;Description automatically generated with low confidence"/>
+                    <pic:cNvPr id="4" name="Picture 4"/>
                     <pic:cNvPicPr/>
                   </pic:nvPicPr>
                   <pic:blipFill>
@@ -1597,7 +1597,23 @@
           <w:sz w:val="24"/>
           <w:szCs w:val="24"/>
         </w:rPr>
-        <w:t>Each shape class is responsible for its individual variables and functions, i.e. the box storing its extents and having a function for checking its corners.</w:t>
+        <w:t xml:space="preserve">Each shape class is responsible for its individual variables and functions, </w:t>
+      </w:r>
+      <w:proofErr w:type="gramStart"/>
+      <w:r>
+        <w:rPr>
+          <w:sz w:val="24"/>
+          <w:szCs w:val="24"/>
+        </w:rPr>
+        <w:t>i.e.</w:t>
+      </w:r>
+      <w:proofErr w:type="gramEnd"/>
+      <w:r>
+        <w:rPr>
+          <w:sz w:val="24"/>
+          <w:szCs w:val="24"/>
+        </w:rPr>
+        <w:t xml:space="preserve"> the box storing its extents and having a function for checking its corners.</w:t>
       </w:r>
       <w:r>
         <w:rPr>
@@ -1625,8 +1641,17 @@
           <w:sz w:val="24"/>
           <w:szCs w:val="24"/>
         </w:rPr>
-        <w:t xml:space="preserve"> The only exception to this is the soft body class</w:t>
-      </w:r>
+        <w:t xml:space="preserve"> The only exception to this is the soft body </w:t>
+      </w:r>
+      <w:proofErr w:type="gramStart"/>
+      <w:r>
+        <w:rPr>
+          <w:sz w:val="24"/>
+          <w:szCs w:val="24"/>
+        </w:rPr>
+        <w:t>class</w:t>
+      </w:r>
+      <w:proofErr w:type="gramEnd"/>
       <w:r>
         <w:rPr>
           <w:sz w:val="24"/>
@@ -1704,14 +1729,30 @@
           <w:sz w:val="24"/>
           <w:szCs w:val="24"/>
         </w:rPr>
-        <w:t>class is modular allowing for control over exactly how the system works, and</w:t>
-      </w:r>
-      <w:r>
-        <w:rPr>
-          <w:sz w:val="24"/>
-          <w:szCs w:val="24"/>
-        </w:rPr>
-        <w:t xml:space="preserve"> also allowing for any modifications to the system where necessary.</w:t>
+        <w:t xml:space="preserve">class is modular allowing for control over exactly how the system works, </w:t>
+      </w:r>
+      <w:proofErr w:type="gramStart"/>
+      <w:r>
+        <w:rPr>
+          <w:sz w:val="24"/>
+          <w:szCs w:val="24"/>
+        </w:rPr>
+        <w:t>and</w:t>
+      </w:r>
+      <w:r>
+        <w:rPr>
+          <w:sz w:val="24"/>
+          <w:szCs w:val="24"/>
+        </w:rPr>
+        <w:t xml:space="preserve"> also</w:t>
+      </w:r>
+      <w:proofErr w:type="gramEnd"/>
+      <w:r>
+        <w:rPr>
+          <w:sz w:val="24"/>
+          <w:szCs w:val="24"/>
+        </w:rPr>
+        <w:t xml:space="preserve"> allowing for any modifications to the system where necessary.</w:t>
       </w:r>
     </w:p>
     <w:p>
@@ -1832,7 +1873,15 @@
         <w:t xml:space="preserve">adding support for </w:t>
       </w:r>
       <w:r>
-        <w:t xml:space="preserve">other primitive shapes, i.e. triangles, </w:t>
+        <w:t xml:space="preserve">other primitive shapes, </w:t>
+      </w:r>
+      <w:proofErr w:type="gramStart"/>
+      <w:r>
+        <w:t>i.e.</w:t>
+      </w:r>
+      <w:proofErr w:type="gramEnd"/>
+      <w:r>
+        <w:t xml:space="preserve"> triangles, </w:t>
       </w:r>
       <w:r>
         <w:t>convex polygons, etc.</w:t>
@@ -1969,8 +2018,13 @@
       <w:r>
         <w:t xml:space="preserve">all of these situations </w:t>
       </w:r>
-      <w:r>
-        <w:t>gives the other player two turns</w:t>
+      <w:proofErr w:type="gramStart"/>
+      <w:r>
+        <w:t>gives</w:t>
+      </w:r>
+      <w:proofErr w:type="gramEnd"/>
+      <w:r>
+        <w:t xml:space="preserve"> the other player two turns</w:t>
       </w:r>
       <w:r>
         <w:t>. P</w:t>
@@ -2081,7 +2135,15 @@
         <w:t xml:space="preserve"> </w:t>
       </w:r>
       <w:r>
-        <w:t>The positions of the billiards and cue ball are hard-coded so they are in the correct position to line up with the background.</w:t>
+        <w:t>The positions of the billiards and cue ball are hard-</w:t>
+      </w:r>
+      <w:proofErr w:type="gramStart"/>
+      <w:r>
+        <w:t>coded</w:t>
+      </w:r>
+      <w:proofErr w:type="gramEnd"/>
+      <w:r>
+        <w:t xml:space="preserve"> so they are in the correct position to line up with the background.</w:t>
       </w:r>
     </w:p>
     <w:p>
@@ -2098,7 +2160,15 @@
         <w:t xml:space="preserve">There are also a few </w:t>
       </w:r>
       <w:r>
-        <w:t>failsafe logic paths, i.e. if a billiard clips through the table edges</w:t>
+        <w:t xml:space="preserve">failsafe logic paths, </w:t>
+      </w:r>
+      <w:proofErr w:type="gramStart"/>
+      <w:r>
+        <w:t>i.e.</w:t>
+      </w:r>
+      <w:proofErr w:type="gramEnd"/>
+      <w:r>
+        <w:t xml:space="preserve"> if a billiard clips through the table edges</w:t>
       </w:r>
       <w:r>
         <w:t xml:space="preserve">. </w:t>
@@ -2363,6 +2433,7 @@
           <w:rFonts w:asciiTheme="minorHAnsi" w:hAnsiTheme="minorHAnsi" w:cstheme="minorHAnsi"/>
         </w:rPr>
       </w:pPr>
+      <w:proofErr w:type="spellStart"/>
       <w:r>
         <w:rPr>
           <w:rFonts w:asciiTheme="minorHAnsi" w:hAnsiTheme="minorHAnsi" w:cstheme="minorHAnsi"/>
@@ -2371,12 +2442,14 @@
         </w:rPr>
         <w:t>HashGrid</w:t>
       </w:r>
+      <w:proofErr w:type="spellEnd"/>
       <w:r>
         <w:rPr>
           <w:rFonts w:asciiTheme="minorHAnsi" w:hAnsiTheme="minorHAnsi" w:cstheme="minorHAnsi"/>
         </w:rPr>
         <w:t xml:space="preserve"> (no date) </w:t>
       </w:r>
+      <w:proofErr w:type="spellStart"/>
       <w:r>
         <w:rPr>
           <w:rFonts w:asciiTheme="minorHAnsi" w:hAnsiTheme="minorHAnsi" w:cstheme="minorHAnsi"/>
@@ -2385,6 +2458,7 @@
         </w:rPr>
         <w:t>giCentre</w:t>
       </w:r>
+      <w:proofErr w:type="spellEnd"/>
       <w:r>
         <w:rPr>
           <w:rFonts w:asciiTheme="minorHAnsi" w:hAnsiTheme="minorHAnsi" w:cstheme="minorHAnsi"/>
@@ -2412,31 +2486,70 @@
           <w:i/>
           <w:iCs/>
         </w:rPr>
-        <w:t>Making a 2D physics engine: Shapes, Worlds and integration</w:t>
-      </w:r>
-      <w:r>
-        <w:rPr>
-          <w:rFonts w:asciiTheme="minorHAnsi" w:hAnsiTheme="minorHAnsi" w:cstheme="minorHAnsi"/>
-        </w:rPr>
-        <w:t xml:space="preserve">, </w:t>
-      </w:r>
+        <w:t xml:space="preserve">Making a 2D physics engine: Shapes, </w:t>
+      </w:r>
+      <w:proofErr w:type="gramStart"/>
       <w:r>
         <w:rPr>
           <w:rFonts w:asciiTheme="minorHAnsi" w:hAnsiTheme="minorHAnsi" w:cstheme="minorHAnsi"/>
           <w:i/>
           <w:iCs/>
         </w:rPr>
+        <w:t>Worlds</w:t>
+      </w:r>
+      <w:proofErr w:type="gramEnd"/>
+      <w:r>
+        <w:rPr>
+          <w:rFonts w:asciiTheme="minorHAnsi" w:hAnsiTheme="minorHAnsi" w:cstheme="minorHAnsi"/>
+          <w:i/>
+          <w:iCs/>
+        </w:rPr>
+        <w:t xml:space="preserve"> and integration</w:t>
+      </w:r>
+      <w:r>
+        <w:rPr>
+          <w:rFonts w:asciiTheme="minorHAnsi" w:hAnsiTheme="minorHAnsi" w:cstheme="minorHAnsi"/>
+        </w:rPr>
+        <w:t xml:space="preserve">, </w:t>
+      </w:r>
+      <w:proofErr w:type="spellStart"/>
+      <w:r>
+        <w:rPr>
+          <w:rFonts w:asciiTheme="minorHAnsi" w:hAnsiTheme="minorHAnsi" w:cstheme="minorHAnsi"/>
+          <w:i/>
+          <w:iCs/>
+        </w:rPr>
         <w:t>CodeProject</w:t>
       </w:r>
+      <w:proofErr w:type="spellEnd"/>
       <w:r>
         <w:rPr>
           <w:rFonts w:asciiTheme="minorHAnsi" w:hAnsiTheme="minorHAnsi" w:cstheme="minorHAnsi"/>
         </w:rPr>
-        <w:t xml:space="preserve">. CodeProject. Available at: https://www.codeproject.com/Articles/1214829/Making-a-D-Physics-Engine-Shapes-Worlds-and-Integr (Accessed: February 18, 2023). </w:t>
+        <w:t xml:space="preserve">. </w:t>
+      </w:r>
+      <w:proofErr w:type="spellStart"/>
+      <w:r>
+        <w:rPr>
+          <w:rFonts w:asciiTheme="minorHAnsi" w:hAnsiTheme="minorHAnsi" w:cstheme="minorHAnsi"/>
+        </w:rPr>
+        <w:t>CodeProject</w:t>
+      </w:r>
+      <w:proofErr w:type="spellEnd"/>
+      <w:r>
+        <w:rPr>
+          <w:rFonts w:asciiTheme="minorHAnsi" w:hAnsiTheme="minorHAnsi" w:cstheme="minorHAnsi"/>
+        </w:rPr>
+        <w:t xml:space="preserve">. Available at: https://www.codeproject.com/Articles/1214829/Making-a-D-Physics-Engine-Shapes-Worlds-and-Integr (Accessed: February 18, 2023). </w:t>
       </w:r>
     </w:p>
     <w:sectPr>
-      <w:footerReference w:type="default" r:id="rId15"/>
+      <w:headerReference w:type="even" r:id="rId15"/>
+      <w:headerReference w:type="default" r:id="rId16"/>
+      <w:footerReference w:type="even" r:id="rId17"/>
+      <w:footerReference w:type="default" r:id="rId18"/>
+      <w:headerReference w:type="first" r:id="rId19"/>
+      <w:footerReference w:type="first" r:id="rId20"/>
       <w:pgSz w:w="11906" w:h="16838"/>
       <w:pgMar w:top="1440" w:right="1440" w:bottom="1440" w:left="1440" w:header="708" w:footer="708" w:gutter="0"/>
       <w:pgNumType w:start="0"/>
@@ -2479,6 +2592,16 @@
     <w:pPr>
       <w:pStyle w:val="Footer"/>
     </w:pPr>
+  </w:p>
+</w:ftr>
+</file>
+
+<file path=word/footer2.xml><?xml version="1.0" encoding="utf-8"?>
+<w:ftr xmlns:wpc="http://schemas.microsoft.com/office/word/2010/wordprocessingCanvas" xmlns:cx="http://schemas.microsoft.com/office/drawing/2014/chartex" xmlns:cx1="http://schemas.microsoft.com/office/drawing/2015/9/8/chartex" xmlns:cx2="http://schemas.microsoft.com/office/drawing/2015/10/21/chartex" xmlns:cx3="http://schemas.microsoft.com/office/drawing/2016/5/9/chartex" xmlns:cx4="http://schemas.microsoft.com/office/drawing/2016/5/10/chartex" xmlns:cx5="http://schemas.microsoft.com/office/drawing/2016/5/11/chartex" xmlns:cx6="http://schemas.microsoft.com/office/drawing/2016/5/12/chartex" xmlns:cx7="http://schemas.microsoft.com/office/drawing/2016/5/13/chartex" xmlns:cx8="http://schemas.microsoft.com/office/drawing/2016/5/14/chartex" xmlns:mc="http://schemas.openxmlformats.org/markup-compatibility/2006" xmlns:aink="http://schemas.microsoft.com/office/drawing/2016/ink" xmlns:am3d="http://schemas.microsoft.com/office/drawing/2017/model3d" xmlns:o="urn:schemas-microsoft-com:office:office" xmlns:oel="http://schemas.microsoft.com/office/2019/extlst" xmlns:r="http://schemas.openxmlformats.org/officeDocument/2006/relationships" xmlns:m="http://schemas.openxmlformats.org/officeDocument/2006/math" xmlns:v="urn:schemas-microsoft-com:vml" xmlns:wp14="http://schemas.microsoft.com/office/word/2010/wordprocessingDrawing" xmlns:wp="http://schemas.openxmlformats.org/drawingml/2006/wordprocessingDrawing" xmlns:w10="urn:schemas-microsoft-com:office:word" xmlns:w="http://schemas.openxmlformats.org/wordprocessingml/2006/main" xmlns:w14="http://schemas.microsoft.com/office/word/2010/wordml" xmlns:w15="http://schemas.microsoft.com/office/word/2012/wordml" xmlns:w16cex="http://schemas.microsoft.com/office/word/2018/wordml/cex" xmlns:w16cid="http://schemas.microsoft.com/office/word/2016/wordml/cid" xmlns:w16="http://schemas.microsoft.com/office/word/2018/wordml" xmlns:w16sdtdh="http://schemas.microsoft.com/office/word/2020/wordml/sdtdatahash" xmlns:w16se="http://schemas.microsoft.com/office/word/2015/wordml/symex" xmlns:wpg="http://schemas.microsoft.com/office/word/2010/wordprocessingGroup" xmlns:wpi="http://schemas.microsoft.com/office/word/2010/wordprocessingInk" xmlns:wne="http://schemas.microsoft.com/office/word/2006/wordml" xmlns:wps="http://schemas.microsoft.com/office/word/2010/wordprocessingShape" mc:Ignorable="w14 w15 w16se w16cid w16 w16cex w16sdtdh wp14">
+  <w:p>
+    <w:pPr>
+      <w:pStyle w:val="Footer"/>
+    </w:pPr>
     <w:r>
       <w:t>Ethan Dawkins</w:t>
     </w:r>
@@ -2489,8 +2612,30 @@
       <w:tab/>
     </w:r>
     <w:r>
-      <w:t>18/02/2023</w:t>
+      <w:t>1</w:t>
     </w:r>
+    <w:r>
+      <w:t>3</w:t>
+    </w:r>
+    <w:r>
+      <w:t>/0</w:t>
+    </w:r>
+    <w:r>
+      <w:t>3</w:t>
+    </w:r>
+    <w:r>
+      <w:t>/2023</w:t>
+    </w:r>
+  </w:p>
+</w:ftr>
+</file>
+
+<file path=word/footer3.xml><?xml version="1.0" encoding="utf-8"?>
+<w:ftr xmlns:wpc="http://schemas.microsoft.com/office/word/2010/wordprocessingCanvas" xmlns:cx="http://schemas.microsoft.com/office/drawing/2014/chartex" xmlns:cx1="http://schemas.microsoft.com/office/drawing/2015/9/8/chartex" xmlns:cx2="http://schemas.microsoft.com/office/drawing/2015/10/21/chartex" xmlns:cx3="http://schemas.microsoft.com/office/drawing/2016/5/9/chartex" xmlns:cx4="http://schemas.microsoft.com/office/drawing/2016/5/10/chartex" xmlns:cx5="http://schemas.microsoft.com/office/drawing/2016/5/11/chartex" xmlns:cx6="http://schemas.microsoft.com/office/drawing/2016/5/12/chartex" xmlns:cx7="http://schemas.microsoft.com/office/drawing/2016/5/13/chartex" xmlns:cx8="http://schemas.microsoft.com/office/drawing/2016/5/14/chartex" xmlns:mc="http://schemas.openxmlformats.org/markup-compatibility/2006" xmlns:aink="http://schemas.microsoft.com/office/drawing/2016/ink" xmlns:am3d="http://schemas.microsoft.com/office/drawing/2017/model3d" xmlns:o="urn:schemas-microsoft-com:office:office" xmlns:oel="http://schemas.microsoft.com/office/2019/extlst" xmlns:r="http://schemas.openxmlformats.org/officeDocument/2006/relationships" xmlns:m="http://schemas.openxmlformats.org/officeDocument/2006/math" xmlns:v="urn:schemas-microsoft-com:vml" xmlns:wp14="http://schemas.microsoft.com/office/word/2010/wordprocessingDrawing" xmlns:wp="http://schemas.openxmlformats.org/drawingml/2006/wordprocessingDrawing" xmlns:w10="urn:schemas-microsoft-com:office:word" xmlns:w="http://schemas.openxmlformats.org/wordprocessingml/2006/main" xmlns:w14="http://schemas.microsoft.com/office/word/2010/wordml" xmlns:w15="http://schemas.microsoft.com/office/word/2012/wordml" xmlns:w16cex="http://schemas.microsoft.com/office/word/2018/wordml/cex" xmlns:w16cid="http://schemas.microsoft.com/office/word/2016/wordml/cid" xmlns:w16="http://schemas.microsoft.com/office/word/2018/wordml" xmlns:w16sdtdh="http://schemas.microsoft.com/office/word/2020/wordml/sdtdatahash" xmlns:w16se="http://schemas.microsoft.com/office/word/2015/wordml/symex" xmlns:wpg="http://schemas.microsoft.com/office/word/2010/wordprocessingGroup" xmlns:wpi="http://schemas.microsoft.com/office/word/2010/wordprocessingInk" xmlns:wne="http://schemas.microsoft.com/office/word/2006/wordml" xmlns:wps="http://schemas.microsoft.com/office/word/2010/wordprocessingShape" mc:Ignorable="w14 w15 w16se w16cid w16 w16cex w16sdtdh wp14">
+  <w:p>
+    <w:pPr>
+      <w:pStyle w:val="Footer"/>
+    </w:pPr>
   </w:p>
 </w:ftr>
 </file>
@@ -2518,6 +2663,36 @@
     </w:p>
   </w:footnote>
 </w:footnotes>
+</file>
+
+<file path=word/header1.xml><?xml version="1.0" encoding="utf-8"?>
+<w:hdr xmlns:wpc="http://schemas.microsoft.com/office/word/2010/wordprocessingCanvas" xmlns:cx="http://schemas.microsoft.com/office/drawing/2014/chartex" xmlns:cx1="http://schemas.microsoft.com/office/drawing/2015/9/8/chartex" xmlns:cx2="http://schemas.microsoft.com/office/drawing/2015/10/21/chartex" xmlns:cx3="http://schemas.microsoft.com/office/drawing/2016/5/9/chartex" xmlns:cx4="http://schemas.microsoft.com/office/drawing/2016/5/10/chartex" xmlns:cx5="http://schemas.microsoft.com/office/drawing/2016/5/11/chartex" xmlns:cx6="http://schemas.microsoft.com/office/drawing/2016/5/12/chartex" xmlns:cx7="http://schemas.microsoft.com/office/drawing/2016/5/13/chartex" xmlns:cx8="http://schemas.microsoft.com/office/drawing/2016/5/14/chartex" xmlns:mc="http://schemas.openxmlformats.org/markup-compatibility/2006" xmlns:aink="http://schemas.microsoft.com/office/drawing/2016/ink" xmlns:am3d="http://schemas.microsoft.com/office/drawing/2017/model3d" xmlns:o="urn:schemas-microsoft-com:office:office" xmlns:oel="http://schemas.microsoft.com/office/2019/extlst" xmlns:r="http://schemas.openxmlformats.org/officeDocument/2006/relationships" xmlns:m="http://schemas.openxmlformats.org/officeDocument/2006/math" xmlns:v="urn:schemas-microsoft-com:vml" xmlns:wp14="http://schemas.microsoft.com/office/word/2010/wordprocessingDrawing" xmlns:wp="http://schemas.openxmlformats.org/drawingml/2006/wordprocessingDrawing" xmlns:w10="urn:schemas-microsoft-com:office:word" xmlns:w="http://schemas.openxmlformats.org/wordprocessingml/2006/main" xmlns:w14="http://schemas.microsoft.com/office/word/2010/wordml" xmlns:w15="http://schemas.microsoft.com/office/word/2012/wordml" xmlns:w16cex="http://schemas.microsoft.com/office/word/2018/wordml/cex" xmlns:w16cid="http://schemas.microsoft.com/office/word/2016/wordml/cid" xmlns:w16="http://schemas.microsoft.com/office/word/2018/wordml" xmlns:w16sdtdh="http://schemas.microsoft.com/office/word/2020/wordml/sdtdatahash" xmlns:w16se="http://schemas.microsoft.com/office/word/2015/wordml/symex" xmlns:wpg="http://schemas.microsoft.com/office/word/2010/wordprocessingGroup" xmlns:wpi="http://schemas.microsoft.com/office/word/2010/wordprocessingInk" xmlns:wne="http://schemas.microsoft.com/office/word/2006/wordml" xmlns:wps="http://schemas.microsoft.com/office/word/2010/wordprocessingShape" mc:Ignorable="w14 w15 w16se w16cid w16 w16cex w16sdtdh wp14">
+  <w:p>
+    <w:pPr>
+      <w:pStyle w:val="Header"/>
+    </w:pPr>
+  </w:p>
+</w:hdr>
+</file>
+
+<file path=word/header2.xml><?xml version="1.0" encoding="utf-8"?>
+<w:hdr xmlns:wpc="http://schemas.microsoft.com/office/word/2010/wordprocessingCanvas" xmlns:cx="http://schemas.microsoft.com/office/drawing/2014/chartex" xmlns:cx1="http://schemas.microsoft.com/office/drawing/2015/9/8/chartex" xmlns:cx2="http://schemas.microsoft.com/office/drawing/2015/10/21/chartex" xmlns:cx3="http://schemas.microsoft.com/office/drawing/2016/5/9/chartex" xmlns:cx4="http://schemas.microsoft.com/office/drawing/2016/5/10/chartex" xmlns:cx5="http://schemas.microsoft.com/office/drawing/2016/5/11/chartex" xmlns:cx6="http://schemas.microsoft.com/office/drawing/2016/5/12/chartex" xmlns:cx7="http://schemas.microsoft.com/office/drawing/2016/5/13/chartex" xmlns:cx8="http://schemas.microsoft.com/office/drawing/2016/5/14/chartex" xmlns:mc="http://schemas.openxmlformats.org/markup-compatibility/2006" xmlns:aink="http://schemas.microsoft.com/office/drawing/2016/ink" xmlns:am3d="http://schemas.microsoft.com/office/drawing/2017/model3d" xmlns:o="urn:schemas-microsoft-com:office:office" xmlns:oel="http://schemas.microsoft.com/office/2019/extlst" xmlns:r="http://schemas.openxmlformats.org/officeDocument/2006/relationships" xmlns:m="http://schemas.openxmlformats.org/officeDocument/2006/math" xmlns:v="urn:schemas-microsoft-com:vml" xmlns:wp14="http://schemas.microsoft.com/office/word/2010/wordprocessingDrawing" xmlns:wp="http://schemas.openxmlformats.org/drawingml/2006/wordprocessingDrawing" xmlns:w10="urn:schemas-microsoft-com:office:word" xmlns:w="http://schemas.openxmlformats.org/wordprocessingml/2006/main" xmlns:w14="http://schemas.microsoft.com/office/word/2010/wordml" xmlns:w15="http://schemas.microsoft.com/office/word/2012/wordml" xmlns:w16cex="http://schemas.microsoft.com/office/word/2018/wordml/cex" xmlns:w16cid="http://schemas.microsoft.com/office/word/2016/wordml/cid" xmlns:w16="http://schemas.microsoft.com/office/word/2018/wordml" xmlns:w16sdtdh="http://schemas.microsoft.com/office/word/2020/wordml/sdtdatahash" xmlns:w16se="http://schemas.microsoft.com/office/word/2015/wordml/symex" xmlns:wpg="http://schemas.microsoft.com/office/word/2010/wordprocessingGroup" xmlns:wpi="http://schemas.microsoft.com/office/word/2010/wordprocessingInk" xmlns:wne="http://schemas.microsoft.com/office/word/2006/wordml" xmlns:wps="http://schemas.microsoft.com/office/word/2010/wordprocessingShape" mc:Ignorable="w14 w15 w16se w16cid w16 w16cex w16sdtdh wp14">
+  <w:p>
+    <w:pPr>
+      <w:pStyle w:val="Header"/>
+    </w:pPr>
+  </w:p>
+</w:hdr>
+</file>
+
+<file path=word/header3.xml><?xml version="1.0" encoding="utf-8"?>
+<w:hdr xmlns:wpc="http://schemas.microsoft.com/office/word/2010/wordprocessingCanvas" xmlns:cx="http://schemas.microsoft.com/office/drawing/2014/chartex" xmlns:cx1="http://schemas.microsoft.com/office/drawing/2015/9/8/chartex" xmlns:cx2="http://schemas.microsoft.com/office/drawing/2015/10/21/chartex" xmlns:cx3="http://schemas.microsoft.com/office/drawing/2016/5/9/chartex" xmlns:cx4="http://schemas.microsoft.com/office/drawing/2016/5/10/chartex" xmlns:cx5="http://schemas.microsoft.com/office/drawing/2016/5/11/chartex" xmlns:cx6="http://schemas.microsoft.com/office/drawing/2016/5/12/chartex" xmlns:cx7="http://schemas.microsoft.com/office/drawing/2016/5/13/chartex" xmlns:cx8="http://schemas.microsoft.com/office/drawing/2016/5/14/chartex" xmlns:mc="http://schemas.openxmlformats.org/markup-compatibility/2006" xmlns:aink="http://schemas.microsoft.com/office/drawing/2016/ink" xmlns:am3d="http://schemas.microsoft.com/office/drawing/2017/model3d" xmlns:o="urn:schemas-microsoft-com:office:office" xmlns:oel="http://schemas.microsoft.com/office/2019/extlst" xmlns:r="http://schemas.openxmlformats.org/officeDocument/2006/relationships" xmlns:m="http://schemas.openxmlformats.org/officeDocument/2006/math" xmlns:v="urn:schemas-microsoft-com:vml" xmlns:wp14="http://schemas.microsoft.com/office/word/2010/wordprocessingDrawing" xmlns:wp="http://schemas.openxmlformats.org/drawingml/2006/wordprocessingDrawing" xmlns:w10="urn:schemas-microsoft-com:office:word" xmlns:w="http://schemas.openxmlformats.org/wordprocessingml/2006/main" xmlns:w14="http://schemas.microsoft.com/office/word/2010/wordml" xmlns:w15="http://schemas.microsoft.com/office/word/2012/wordml" xmlns:w16cex="http://schemas.microsoft.com/office/word/2018/wordml/cex" xmlns:w16cid="http://schemas.microsoft.com/office/word/2016/wordml/cid" xmlns:w16="http://schemas.microsoft.com/office/word/2018/wordml" xmlns:w16sdtdh="http://schemas.microsoft.com/office/word/2020/wordml/sdtdatahash" xmlns:w16se="http://schemas.microsoft.com/office/word/2015/wordml/symex" xmlns:wpg="http://schemas.microsoft.com/office/word/2010/wordprocessingGroup" xmlns:wpi="http://schemas.microsoft.com/office/word/2010/wordprocessingInk" xmlns:wne="http://schemas.microsoft.com/office/word/2006/wordml" xmlns:wps="http://schemas.microsoft.com/office/word/2010/wordprocessingShape" mc:Ignorable="w14 w15 w16se w16cid w16 w16cex w16sdtdh wp14">
+  <w:p>
+    <w:pPr>
+      <w:pStyle w:val="Header"/>
+    </w:pPr>
+  </w:p>
+</w:hdr>
 </file>
 
 <file path=word/numbering.xml><?xml version="1.0" encoding="utf-8"?>

</xml_diff>